<commit_message>
modif form doc and add doc
</commit_message>
<xml_diff>
--- a/geosys/Documentation/docTest.docx
+++ b/geosys/Documentation/docTest.docx
@@ -47,7 +47,23 @@
       </w:r>
       <w:proofErr w:type="spellEnd"/>
       <w:r>
-        <w:t xml:space="preserve"> ligne 329 et changer le URL</w:t>
+        <w:t xml:space="preserve"> ligne 329</w:t>
+      </w:r>
+      <w:r>
+        <w:t>(ou la fin du fichier de config. Dans la section plugins/</w:t>
+      </w:r>
+      <w:proofErr w:type="spellStart"/>
+      <w:r>
+        <w:t>geosys</w:t>
+      </w:r>
+      <w:proofErr w:type="spellEnd"/>
+      <w:r>
+        <w:t xml:space="preserve">) </w:t>
+      </w:r>
+      <w:bookmarkStart w:id="0" w:name="_GoBack"/>
+      <w:bookmarkEnd w:id="0"/>
+      <w:r>
+        <w:t xml:space="preserve"> et changer le URL</w:t>
       </w:r>
     </w:p>
     <w:p>
@@ -133,16 +149,33 @@
       </w:r>
       <w:proofErr w:type="spellStart"/>
       <w:r>
-        <w:t>user.ts</w:t>
-      </w:r>
-      <w:proofErr w:type="spellEnd"/>
-      <w:r>
-        <w:t xml:space="preserve"> ligne 150 placer l’</w:t>
-      </w:r>
-      <w:bookmarkStart w:id="0" w:name="_GoBack"/>
-      <w:bookmarkEnd w:id="0"/>
-      <w:r>
-        <w:t>url dans la fonction de connexion</w:t>
+        <w:t>samples</w:t>
+      </w:r>
+      <w:proofErr w:type="spellEnd"/>
+      <w:r>
+        <w:t>/…-</w:t>
+      </w:r>
+      <w:proofErr w:type="spellStart"/>
+      <w:r>
+        <w:t>config.json</w:t>
+      </w:r>
+      <w:proofErr w:type="spellEnd"/>
+      <w:r>
+        <w:t xml:space="preserve"> ligne 32</w:t>
+      </w:r>
+      <w:r>
+        <w:t>8 (ou la fin du fichier de config. Dans la section plugins/</w:t>
+      </w:r>
+      <w:proofErr w:type="spellStart"/>
+      <w:r>
+        <w:t>geosys</w:t>
+      </w:r>
+      <w:proofErr w:type="spellEnd"/>
+      <w:r>
+        <w:t>)</w:t>
+      </w:r>
+      <w:r>
+        <w:t xml:space="preserve"> et changer le URL</w:t>
       </w:r>
     </w:p>
     <w:p>
@@ -593,6 +626,7 @@
         <w:pStyle w:val="Titre2"/>
       </w:pPr>
       <w:r>
+        <w:lastRenderedPageBreak/>
         <w:t>Pour l’explorateur de fichier</w:t>
       </w:r>
     </w:p>
@@ -644,7 +678,6 @@
     </w:p>
     <w:p>
       <w:r>
-        <w:lastRenderedPageBreak/>
         <w:t xml:space="preserve">Aller dans </w:t>
       </w:r>
       <w:proofErr w:type="spellStart"/>
@@ -867,6 +900,7 @@
     <w:lsdException w:name="HTML Sample" w:semiHidden="1" w:unhideWhenUsed="1"/>
     <w:lsdException w:name="HTML Typewriter" w:semiHidden="1" w:unhideWhenUsed="1"/>
     <w:lsdException w:name="HTML Variable" w:semiHidden="1" w:unhideWhenUsed="1"/>
+    <w:lsdException w:name="Normal Table" w:semiHidden="1" w:unhideWhenUsed="1"/>
     <w:lsdException w:name="annotation subject" w:semiHidden="1" w:unhideWhenUsed="1"/>
     <w:lsdException w:name="No List" w:semiHidden="1" w:unhideWhenUsed="1"/>
     <w:lsdException w:name="Outline List 1" w:semiHidden="1" w:unhideWhenUsed="1"/>
@@ -912,9 +946,11 @@
     <w:lsdException w:name="Table Subtle 1" w:semiHidden="1" w:unhideWhenUsed="1"/>
     <w:lsdException w:name="Table Subtle 2" w:semiHidden="1" w:unhideWhenUsed="1"/>
     <w:lsdException w:name="Table Web 1" w:semiHidden="1" w:unhideWhenUsed="1"/>
+    <w:lsdException w:name="Table Web 2" w:semiHidden="1" w:unhideWhenUsed="1"/>
     <w:lsdException w:name="Table Web 3" w:semiHidden="1" w:unhideWhenUsed="1"/>
     <w:lsdException w:name="Balloon Text" w:semiHidden="1" w:unhideWhenUsed="1"/>
     <w:lsdException w:name="Table Grid" w:uiPriority="39"/>
+    <w:lsdException w:name="Table Theme" w:semiHidden="1" w:unhideWhenUsed="1"/>
     <w:lsdException w:name="Placeholder Text" w:semiHidden="1"/>
     <w:lsdException w:name="No Spacing" w:uiPriority="1" w:qFormat="1"/>
     <w:lsdException w:name="Light Shading" w:uiPriority="60"/>

</xml_diff>